<commit_message>
update project plan to include risk analysis
</commit_message>
<xml_diff>
--- a/docs/Project_Plan.docx
+++ b/docs/Project_Plan.docx
@@ -173,10 +173,7 @@
         <w:t>Austin Galura</w:t>
       </w:r>
       <w:r>
-        <w:t xml:space="preserve">: Scrum Master </w:t>
-      </w:r>
-      <w:r>
-        <w:t>– Full Stack Developer</w:t>
+        <w:t>: Scrum Master – Full Stack Developer</w:t>
       </w:r>
     </w:p>
     <w:p>
@@ -196,8 +193,6 @@
       <w:r>
         <w:t>Database Administrator</w:t>
       </w:r>
-      <w:bookmarkStart w:id="2" w:name="_GoBack"/>
-      <w:bookmarkEnd w:id="2"/>
       <w:r>
         <w:t>– Full Stack Developer</w:t>
       </w:r>
@@ -219,10 +214,7 @@
       </w:r>
       <w:proofErr w:type="spellEnd"/>
       <w:r>
-        <w:t xml:space="preserve">: Integrations/Deployment </w:t>
-      </w:r>
-      <w:r>
-        <w:t>– Full Stack Developer</w:t>
+        <w:t>: Integrations/Deployment – Full Stack Developer</w:t>
       </w:r>
     </w:p>
     <w:p>
@@ -244,11 +236,11 @@
       <w:pPr>
         <w:pStyle w:val="Heading1"/>
       </w:pPr>
-      <w:bookmarkStart w:id="3" w:name="Process"/>
+      <w:bookmarkStart w:id="2" w:name="Process"/>
       <w:r>
         <w:t>Software Development Process</w:t>
       </w:r>
-      <w:bookmarkEnd w:id="3"/>
+      <w:bookmarkEnd w:id="2"/>
     </w:p>
     <w:p>
       <w:r>
@@ -804,6 +796,14 @@
     </w:p>
     <w:p>
       <w:pPr>
+        <w:pStyle w:val="Heading1"/>
+      </w:pPr>
+      <w:r>
+        <w:t>Risk Analysis</w:t>
+      </w:r>
+    </w:p>
+    <w:p>
+      <w:pPr>
         <w:rPr>
           <w:iCs/>
         </w:rPr>
@@ -820,6 +820,55 @@
         </w:rPr>
         <w:t xml:space="preserve"> in a kickoff meeting. In this meeting the team will attempt to identify potential risks that may come up. We, as a team, will analyze the likelihood of each potential risk and how damaging said risk will be to the overall plan of the sprint. </w:t>
       </w:r>
+    </w:p>
+    <w:p>
+      <w:pPr>
+        <w:rPr>
+          <w:iCs/>
+        </w:rPr>
+      </w:pPr>
+      <w:r>
+        <w:rPr>
+          <w:iCs/>
+        </w:rPr>
+        <w:t xml:space="preserve">Also, at the beginning of each sprint the team will attempt to determine which tasks depend on other tasks within that sprint. This will allow the team to prioritize those tasks which will/could block other tasks from being completed if delays arise in the task being depended on. </w:t>
+      </w:r>
+    </w:p>
+    <w:p>
+      <w:pPr>
+        <w:rPr>
+          <w:iCs/>
+        </w:rPr>
+      </w:pPr>
+      <w:r>
+        <w:rPr>
+          <w:iCs/>
+        </w:rPr>
+        <w:t xml:space="preserve">During sprint 2 we took note that the prototypes which were low-fidelity would block us from completing the higher-fidelity prototypes; thus, we prioritized the low-fidelity prototypes over other tickets which could be completed on their own. We saw the risk that these low-fidelity prototypes could </w:t>
+      </w:r>
+      <w:r>
+        <w:rPr>
+          <w:iCs/>
+        </w:rPr>
+        <w:lastRenderedPageBreak/>
+        <w:t xml:space="preserve">go bad as quite low. Later </w:t>
+      </w:r>
+      <w:proofErr w:type="gramStart"/>
+      <w:r>
+        <w:rPr>
+          <w:iCs/>
+        </w:rPr>
+        <w:t>on</w:t>
+      </w:r>
+      <w:proofErr w:type="gramEnd"/>
+      <w:r>
+        <w:rPr>
+          <w:iCs/>
+        </w:rPr>
+        <w:t xml:space="preserve"> in the sprint we had to make adjustments to class diagrams to match with use-case diagrams. That was a risk we did not see before which may be something for us to consider during out next Sprint planning session.</w:t>
+      </w:r>
+      <w:bookmarkStart w:id="3" w:name="_GoBack"/>
+      <w:bookmarkEnd w:id="3"/>
     </w:p>
     <w:p>
       <w:pPr>
@@ -3060,7 +3109,7 @@
 </file>
 
 <file path=customXml/itemProps1.xml><?xml version="1.0" encoding="utf-8"?>
-<ds:datastoreItem xmlns:ds="http://schemas.openxmlformats.org/officeDocument/2006/customXml" ds:itemID="{DC1D6471-5656-5548-AADB-6ED34F452E3B}">
+<ds:datastoreItem xmlns:ds="http://schemas.openxmlformats.org/officeDocument/2006/customXml" ds:itemID="{C508057B-C4AC-8B47-8C88-3C38429E6C4D}">
   <ds:schemaRefs>
     <ds:schemaRef ds:uri="http://schemas.openxmlformats.org/officeDocument/2006/bibliography"/>
   </ds:schemaRefs>

</xml_diff>